<commit_message>
Numerki, Zadanie 5 - poprawa sprawozdania
</commit_message>
<xml_diff>
--- a/Numerki/Zadanie_5/sprawozdanie.docx
+++ b/Numerki/Zadanie_5/sprawozdanie.docx
@@ -302,13 +302,10 @@
         </w:numPr>
       </w:pPr>
       <w:r>
-        <w:t>Oblicz</w:t>
-      </w:r>
-      <w:r>
-        <w:t>amy</w:t>
-      </w:r>
-      <w:r>
-        <w:t xml:space="preserve"> iloczyn skalarny funkcji aproksymowane</w:t>
+        <w:t>Obliczamy iloczyn skalarny funkcji aproksymowane</w:t>
+      </w:r>
+      <w:r>
+        <w:t>j</w:t>
       </w:r>
       <w:r>
         <w:rPr>
@@ -344,7 +341,7 @@
         </m:d>
       </m:oMath>
       <w:r>
-        <w:t>j i wielomianu Hermite'a</w:t>
+        <w:t xml:space="preserve"> i wielomianu Hermite'a</w:t>
       </w:r>
       <m:oMath>
         <m:r>
@@ -915,6 +912,7 @@
       <w:r>
         <w:rPr>
           <w:rFonts w:eastAsia="Courier10 BT"/>
+          <w:noProof/>
           <w:color w:val="000000"/>
           <w:sz w:val="28"/>
           <w:szCs w:val="28"/>
@@ -1386,14 +1384,7 @@
                     <w:rFonts w:ascii="Cambria Math" w:eastAsia="Courier10 BT" w:hAnsi="Cambria Math"/>
                     <w:color w:val="000000"/>
                   </w:rPr>
-                  <m:t>=</m:t>
-                </m:r>
-                <m:r>
-                  <w:rPr>
-                    <w:rFonts w:ascii="Cambria Math" w:eastAsia="Courier10 BT" w:hAnsi="Cambria Math"/>
-                    <w:color w:val="000000"/>
-                  </w:rPr>
-                  <m:t>|x|</m:t>
+                  <m:t>=|x|</m:t>
                 </m:r>
               </m:oMath>
             </m:oMathPara>
@@ -1479,6 +1470,7 @@
       <w:r>
         <w:rPr>
           <w:rFonts w:eastAsia="Courier10 BT"/>
+          <w:noProof/>
           <w:color w:val="000000"/>
           <w:sz w:val="28"/>
           <w:szCs w:val="28"/>
@@ -1596,21 +1588,7 @@
             <w:rFonts w:ascii="Cambria Math" w:eastAsia="Courier10 BT" w:hAnsi="Cambria Math"/>
             <w:color w:val="000000"/>
           </w:rPr>
-          <m:t>=</m:t>
-        </m:r>
-        <m:r>
-          <w:rPr>
-            <w:rFonts w:ascii="Cambria Math" w:eastAsia="Courier10 BT" w:hAnsi="Cambria Math"/>
-            <w:color w:val="000000"/>
-          </w:rPr>
-          <m:t>0.4712</m:t>
-        </m:r>
-        <m:r>
-          <w:rPr>
-            <w:rFonts w:ascii="Cambria Math" w:eastAsia="Courier10 BT" w:hAnsi="Cambria Math"/>
-            <w:color w:val="000000"/>
-          </w:rPr>
-          <m:t>∙</m:t>
+          <m:t>=0.4712∙</m:t>
         </m:r>
         <m:sSub>
           <m:sSubPr>
@@ -1646,21 +1624,7 @@
             <w:rFonts w:ascii="Cambria Math" w:eastAsia="Courier10 BT" w:hAnsi="Cambria Math"/>
             <w:color w:val="000000"/>
           </w:rPr>
-          <m:t>(x)+0.1706</m:t>
-        </m:r>
-        <m:r>
-          <w:rPr>
-            <w:rFonts w:ascii="Cambria Math" w:eastAsia="Courier10 BT" w:hAnsi="Cambria Math"/>
-            <w:color w:val="000000"/>
-          </w:rPr>
-          <m:t>∙</m:t>
-        </m:r>
-        <m:r>
-          <w:rPr>
-            <w:rFonts w:ascii="Cambria Math" w:eastAsia="Courier10 BT" w:hAnsi="Cambria Math"/>
-            <w:color w:val="000000"/>
-          </w:rPr>
-          <m:t xml:space="preserve"> </m:t>
+          <m:t xml:space="preserve">(x)+0.1706∙ </m:t>
         </m:r>
         <m:sSub>
           <m:sSubPr>
@@ -1764,6 +1728,7 @@
       <w:r>
         <w:rPr>
           <w:rFonts w:eastAsia="Courier10 BT"/>
+          <w:noProof/>
           <w:color w:val="000000"/>
           <w:sz w:val="28"/>
           <w:szCs w:val="28"/>
@@ -1882,21 +1847,7 @@
             <w:rFonts w:ascii="Cambria Math" w:eastAsia="Courier10 BT" w:hAnsi="Cambria Math"/>
             <w:color w:val="000000"/>
           </w:rPr>
-          <m:t>=</m:t>
-        </m:r>
-        <m:r>
-          <w:rPr>
-            <w:rFonts w:ascii="Cambria Math" w:eastAsia="Courier10 BT" w:hAnsi="Cambria Math"/>
-            <w:color w:val="000000"/>
-          </w:rPr>
-          <m:t>0.4712</m:t>
-        </m:r>
-        <m:r>
-          <w:rPr>
-            <w:rFonts w:ascii="Cambria Math" w:eastAsia="Courier10 BT" w:hAnsi="Cambria Math"/>
-            <w:color w:val="000000"/>
-          </w:rPr>
-          <m:t>∙</m:t>
+          <m:t>=0.4712∙</m:t>
         </m:r>
         <m:sSub>
           <m:sSubPr>
@@ -1932,21 +1883,7 @@
             <w:rFonts w:ascii="Cambria Math" w:eastAsia="Courier10 BT" w:hAnsi="Cambria Math"/>
             <w:color w:val="000000"/>
           </w:rPr>
-          <m:t>(x)+0.1706</m:t>
-        </m:r>
-        <m:r>
-          <w:rPr>
-            <w:rFonts w:ascii="Cambria Math" w:eastAsia="Courier10 BT" w:hAnsi="Cambria Math"/>
-            <w:color w:val="000000"/>
-          </w:rPr>
-          <m:t>∙</m:t>
-        </m:r>
-        <m:r>
-          <w:rPr>
-            <w:rFonts w:ascii="Cambria Math" w:eastAsia="Courier10 BT" w:hAnsi="Cambria Math"/>
-            <w:color w:val="000000"/>
-          </w:rPr>
-          <m:t xml:space="preserve"> </m:t>
+          <m:t xml:space="preserve">(x)+0.1706∙ </m:t>
         </m:r>
         <m:sSub>
           <m:sSubPr>
@@ -2002,21 +1939,7 @@
             <w:rFonts w:ascii="Cambria Math" w:eastAsia="Courier10 BT" w:hAnsi="Cambria Math"/>
             <w:color w:val="000000"/>
           </w:rPr>
-          <m:t>-0.0108</m:t>
-        </m:r>
-        <m:r>
-          <w:rPr>
-            <w:rFonts w:ascii="Cambria Math" w:eastAsia="Courier10 BT" w:hAnsi="Cambria Math"/>
-            <w:color w:val="000000"/>
-          </w:rPr>
-          <m:t>∙</m:t>
-        </m:r>
-        <m:r>
-          <w:rPr>
-            <w:rFonts w:ascii="Cambria Math" w:eastAsia="Courier10 BT" w:hAnsi="Cambria Math"/>
-            <w:color w:val="000000"/>
-          </w:rPr>
-          <m:t xml:space="preserve"> </m:t>
+          <m:t xml:space="preserve">-0.0108∙ </m:t>
         </m:r>
         <m:sSub>
           <m:sSubPr>
@@ -2597,6 +2520,7 @@
       <w:r>
         <w:rPr>
           <w:rFonts w:eastAsia="Courier10 BT"/>
+          <w:noProof/>
           <w:color w:val="000000"/>
           <w:sz w:val="28"/>
           <w:szCs w:val="28"/>
@@ -2714,28 +2638,7 @@
             <w:rFonts w:ascii="Cambria Math" w:eastAsia="Courier10 BT" w:hAnsi="Cambria Math"/>
             <w:color w:val="000000"/>
           </w:rPr>
-          <m:t>=</m:t>
-        </m:r>
-        <m:r>
-          <w:rPr>
-            <w:rFonts w:ascii="Cambria Math" w:eastAsia="Courier10 BT" w:hAnsi="Cambria Math"/>
-            <w:color w:val="000000"/>
-          </w:rPr>
-          <m:t>1.25</m:t>
-        </m:r>
-        <m:r>
-          <w:rPr>
-            <w:rFonts w:ascii="Cambria Math" w:eastAsia="Courier10 BT" w:hAnsi="Cambria Math"/>
-            <w:color w:val="000000"/>
-          </w:rPr>
-          <m:t>∙</m:t>
-        </m:r>
-        <m:r>
-          <w:rPr>
-            <w:rFonts w:ascii="Cambria Math" w:eastAsia="Courier10 BT" w:hAnsi="Cambria Math"/>
-            <w:color w:val="000000"/>
-          </w:rPr>
-          <m:t xml:space="preserve"> </m:t>
+          <m:t xml:space="preserve">=1.25∙ </m:t>
         </m:r>
         <m:sSub>
           <m:sSubPr>
@@ -2791,28 +2694,7 @@
             <w:rFonts w:ascii="Cambria Math" w:eastAsia="Courier10 BT" w:hAnsi="Cambria Math"/>
             <w:color w:val="000000"/>
           </w:rPr>
-          <m:t>-</m:t>
-        </m:r>
-        <m:r>
-          <w:rPr>
-            <w:rFonts w:ascii="Cambria Math" w:eastAsia="Courier10 BT" w:hAnsi="Cambria Math"/>
-            <w:color w:val="000000"/>
-          </w:rPr>
-          <m:t>0.5</m:t>
-        </m:r>
-        <m:r>
-          <w:rPr>
-            <w:rFonts w:ascii="Cambria Math" w:eastAsia="Courier10 BT" w:hAnsi="Cambria Math"/>
-            <w:color w:val="000000"/>
-          </w:rPr>
-          <m:t>∙</m:t>
-        </m:r>
-        <m:r>
-          <w:rPr>
-            <w:rFonts w:ascii="Cambria Math" w:eastAsia="Courier10 BT" w:hAnsi="Cambria Math"/>
-            <w:color w:val="000000"/>
-          </w:rPr>
-          <m:t xml:space="preserve"> </m:t>
+          <m:t xml:space="preserve">-0.5∙ </m:t>
         </m:r>
         <m:sSub>
           <m:sSubPr>
@@ -2932,6 +2814,7 @@
       <w:r>
         <w:rPr>
           <w:rFonts w:eastAsia="Courier10 BT"/>
+          <w:noProof/>
           <w:color w:val="000000"/>
         </w:rPr>
         <w:lastRenderedPageBreak/>
@@ -3048,28 +2931,7 @@
             <w:rFonts w:ascii="Cambria Math" w:eastAsia="Courier10 BT" w:hAnsi="Cambria Math"/>
             <w:color w:val="000000"/>
           </w:rPr>
-          <m:t>=</m:t>
-        </m:r>
-        <m:r>
-          <w:rPr>
-            <w:rFonts w:ascii="Cambria Math" w:eastAsia="Courier10 BT" w:hAnsi="Cambria Math"/>
-            <w:color w:val="000000"/>
-          </w:rPr>
-          <m:t>1.25</m:t>
-        </m:r>
-        <m:r>
-          <w:rPr>
-            <w:rFonts w:ascii="Cambria Math" w:eastAsia="Courier10 BT" w:hAnsi="Cambria Math"/>
-            <w:color w:val="000000"/>
-          </w:rPr>
-          <m:t>∙</m:t>
-        </m:r>
-        <m:r>
-          <w:rPr>
-            <w:rFonts w:ascii="Cambria Math" w:eastAsia="Courier10 BT" w:hAnsi="Cambria Math"/>
-            <w:color w:val="000000"/>
-          </w:rPr>
-          <m:t xml:space="preserve"> </m:t>
+          <m:t xml:space="preserve">=1.25∙ </m:t>
         </m:r>
         <m:sSub>
           <m:sSubPr>
@@ -3125,28 +2987,7 @@
             <w:rFonts w:ascii="Cambria Math" w:eastAsia="Courier10 BT" w:hAnsi="Cambria Math"/>
             <w:color w:val="000000"/>
           </w:rPr>
-          <m:t>-</m:t>
-        </m:r>
-        <m:r>
-          <w:rPr>
-            <w:rFonts w:ascii="Cambria Math" w:eastAsia="Courier10 BT" w:hAnsi="Cambria Math"/>
-            <w:color w:val="000000"/>
-          </w:rPr>
-          <m:t>0.5</m:t>
-        </m:r>
-        <m:r>
-          <w:rPr>
-            <w:rFonts w:ascii="Cambria Math" w:eastAsia="Courier10 BT" w:hAnsi="Cambria Math"/>
-            <w:color w:val="000000"/>
-          </w:rPr>
-          <m:t>∙</m:t>
-        </m:r>
-        <m:r>
-          <w:rPr>
-            <w:rFonts w:ascii="Cambria Math" w:eastAsia="Courier10 BT" w:hAnsi="Cambria Math"/>
-            <w:color w:val="000000"/>
-          </w:rPr>
-          <m:t xml:space="preserve"> </m:t>
+          <m:t xml:space="preserve">-0.5∙ </m:t>
         </m:r>
         <m:sSub>
           <m:sSubPr>
@@ -3202,28 +3043,7 @@
             <w:rFonts w:ascii="Cambria Math" w:eastAsia="Courier10 BT" w:hAnsi="Cambria Math"/>
             <w:color w:val="000000"/>
           </w:rPr>
-          <m:t xml:space="preserve">+ </m:t>
-        </m:r>
-        <m:r>
-          <w:rPr>
-            <w:rFonts w:ascii="Cambria Math" w:eastAsia="Courier10 BT" w:hAnsi="Cambria Math"/>
-            <w:color w:val="000000"/>
-          </w:rPr>
-          <m:t>0.125</m:t>
-        </m:r>
-        <m:r>
-          <w:rPr>
-            <w:rFonts w:ascii="Cambria Math" w:eastAsia="Courier10 BT" w:hAnsi="Cambria Math"/>
-            <w:color w:val="000000"/>
-          </w:rPr>
-          <m:t>∙</m:t>
-        </m:r>
-        <m:r>
-          <w:rPr>
-            <w:rFonts w:ascii="Cambria Math" w:eastAsia="Courier10 BT" w:hAnsi="Cambria Math"/>
-            <w:color w:val="000000"/>
-          </w:rPr>
-          <m:t xml:space="preserve"> </m:t>
+          <m:t xml:space="preserve">+ 0.125∙ </m:t>
         </m:r>
         <m:sSub>
           <m:sSubPr>
@@ -3307,14 +3127,7 @@
             <w:rFonts w:ascii="Cambria Math" w:eastAsia="Courier10 BT" w:hAnsi="Cambria Math"/>
             <w:color w:val="000000"/>
           </w:rPr>
-          <m:t>2.5529880823764316</m:t>
-        </m:r>
-        <m:r>
-          <w:rPr>
-            <w:rFonts w:ascii="Cambria Math" w:eastAsia="Courier10 BT" w:hAnsi="Cambria Math"/>
-            <w:color w:val="000000"/>
-          </w:rPr>
-          <m:t>∙</m:t>
+          <m:t>2.5529880823764316∙</m:t>
         </m:r>
         <m:sSup>
           <m:sSupPr>
@@ -3642,14 +3455,7 @@
                     <w:rFonts w:ascii="Cambria Math" w:eastAsia="Courier10 BT" w:hAnsi="Cambria Math"/>
                     <w:color w:val="000000"/>
                   </w:rPr>
-                  <m:t>(x)</m:t>
-                </m:r>
-                <m:r>
-                  <w:rPr>
-                    <w:rFonts w:ascii="Cambria Math" w:eastAsia="Courier10 BT" w:hAnsi="Cambria Math"/>
-                    <w:color w:val="000000"/>
-                  </w:rPr>
-                  <m:t xml:space="preserve"> </m:t>
+                  <m:t xml:space="preserve">(x) </m:t>
                 </m:r>
               </m:oMath>
             </m:oMathPara>
@@ -3735,6 +3541,7 @@
       <w:r>
         <w:rPr>
           <w:rFonts w:eastAsia="Courier10 BT"/>
+          <w:noProof/>
           <w:color w:val="000000"/>
           <w:sz w:val="28"/>
           <w:szCs w:val="28"/>
@@ -3852,42 +3659,7 @@
             <w:rFonts w:ascii="Cambria Math" w:eastAsia="Courier10 BT" w:hAnsi="Cambria Math"/>
             <w:color w:val="000000"/>
           </w:rPr>
-          <m:t>=</m:t>
-        </m:r>
-        <m:r>
-          <w:rPr>
-            <w:rFonts w:ascii="Cambria Math" w:eastAsia="Courier10 BT" w:hAnsi="Cambria Math"/>
-            <w:color w:val="000000"/>
-          </w:rPr>
-          <m:t>0</m:t>
-        </m:r>
-        <m:r>
-          <w:rPr>
-            <w:rFonts w:ascii="Cambria Math" w:eastAsia="Courier10 BT" w:hAnsi="Cambria Math"/>
-            <w:color w:val="000000"/>
-          </w:rPr>
-          <m:t>.</m:t>
-        </m:r>
-        <m:r>
-          <w:rPr>
-            <w:rFonts w:ascii="Cambria Math" w:eastAsia="Courier10 BT" w:hAnsi="Cambria Math"/>
-            <w:color w:val="000000"/>
-          </w:rPr>
-          <m:t>3894</m:t>
-        </m:r>
-        <m:r>
-          <w:rPr>
-            <w:rFonts w:ascii="Cambria Math" w:eastAsia="Courier10 BT" w:hAnsi="Cambria Math"/>
-            <w:color w:val="000000"/>
-          </w:rPr>
-          <m:t>∙</m:t>
-        </m:r>
-        <m:r>
-          <w:rPr>
-            <w:rFonts w:ascii="Cambria Math" w:eastAsia="Courier10 BT" w:hAnsi="Cambria Math"/>
-            <w:color w:val="000000"/>
-          </w:rPr>
-          <m:t xml:space="preserve"> </m:t>
+          <m:t xml:space="preserve">=0.3894∙ </m:t>
         </m:r>
         <m:sSub>
           <m:sSubPr>
@@ -4007,6 +3779,7 @@
       <w:r>
         <w:rPr>
           <w:rFonts w:eastAsia="Courier10 BT"/>
+          <w:noProof/>
           <w:color w:val="000000"/>
         </w:rPr>
         <w:lastRenderedPageBreak/>
@@ -4123,35 +3896,7 @@
             <w:rFonts w:ascii="Cambria Math" w:eastAsia="Courier10 BT" w:hAnsi="Cambria Math"/>
             <w:color w:val="000000"/>
           </w:rPr>
-          <m:t>=0</m:t>
-        </m:r>
-        <m:r>
-          <w:rPr>
-            <w:rFonts w:ascii="Cambria Math" w:eastAsia="Courier10 BT" w:hAnsi="Cambria Math"/>
-            <w:color w:val="000000"/>
-          </w:rPr>
-          <m:t>.</m:t>
-        </m:r>
-        <m:r>
-          <w:rPr>
-            <w:rFonts w:ascii="Cambria Math" w:eastAsia="Courier10 BT" w:hAnsi="Cambria Math"/>
-            <w:color w:val="000000"/>
-          </w:rPr>
-          <m:t>3894</m:t>
-        </m:r>
-        <m:r>
-          <w:rPr>
-            <w:rFonts w:ascii="Cambria Math" w:eastAsia="Courier10 BT" w:hAnsi="Cambria Math"/>
-            <w:color w:val="000000"/>
-          </w:rPr>
-          <m:t>∙</m:t>
-        </m:r>
-        <m:r>
-          <w:rPr>
-            <w:rFonts w:ascii="Cambria Math" w:eastAsia="Courier10 BT" w:hAnsi="Cambria Math"/>
-            <w:color w:val="000000"/>
-          </w:rPr>
-          <m:t xml:space="preserve"> </m:t>
+          <m:t xml:space="preserve">=0.3894∙ </m:t>
         </m:r>
         <m:sSub>
           <m:sSubPr>
@@ -4207,21 +3952,7 @@
             <w:rFonts w:ascii="Cambria Math" w:eastAsia="Courier10 BT" w:hAnsi="Cambria Math"/>
             <w:color w:val="000000"/>
           </w:rPr>
-          <m:t>-0.0161</m:t>
-        </m:r>
-        <m:r>
-          <w:rPr>
-            <w:rFonts w:ascii="Cambria Math" w:eastAsia="Courier10 BT" w:hAnsi="Cambria Math"/>
-            <w:color w:val="000000"/>
-          </w:rPr>
-          <m:t>∙</m:t>
-        </m:r>
-        <m:r>
-          <w:rPr>
-            <w:rFonts w:ascii="Cambria Math" w:eastAsia="Courier10 BT" w:hAnsi="Cambria Math"/>
-            <w:color w:val="000000"/>
-          </w:rPr>
-          <m:t xml:space="preserve"> </m:t>
+          <m:t xml:space="preserve">-0.0161∙ </m:t>
         </m:r>
         <m:sSub>
           <m:sSubPr>
@@ -4707,14 +4438,7 @@
                     <w:rFonts w:ascii="Cambria Math" w:eastAsia="Courier10 BT" w:hAnsi="Cambria Math"/>
                     <w:color w:val="000000"/>
                   </w:rPr>
-                  <m:t>)</m:t>
-                </m:r>
-                <m:r>
-                  <w:rPr>
-                    <w:rFonts w:ascii="Cambria Math" w:eastAsia="Courier10 BT" w:hAnsi="Cambria Math"/>
-                    <w:color w:val="000000"/>
-                  </w:rPr>
-                  <m:t xml:space="preserve"> </m:t>
+                  <m:t xml:space="preserve">) </m:t>
                 </m:r>
               </m:oMath>
             </m:oMathPara>
@@ -4800,6 +4524,7 @@
       <w:r>
         <w:rPr>
           <w:rFonts w:eastAsia="Courier10 BT"/>
+          <w:noProof/>
           <w:color w:val="000000"/>
           <w:sz w:val="28"/>
           <w:szCs w:val="28"/>
@@ -4917,35 +4642,7 @@
             <w:rFonts w:ascii="Cambria Math" w:eastAsia="Courier10 BT" w:hAnsi="Cambria Math"/>
             <w:color w:val="000000"/>
           </w:rPr>
-          <m:t>=0</m:t>
-        </m:r>
-        <m:r>
-          <w:rPr>
-            <w:rFonts w:ascii="Cambria Math" w:eastAsia="Courier10 BT" w:hAnsi="Cambria Math"/>
-            <w:color w:val="000000"/>
-          </w:rPr>
-          <m:t>.</m:t>
-        </m:r>
-        <m:r>
-          <w:rPr>
-            <w:rFonts w:ascii="Cambria Math" w:eastAsia="Courier10 BT" w:hAnsi="Cambria Math"/>
-            <w:color w:val="000000"/>
-          </w:rPr>
-          <m:t>3349</m:t>
-        </m:r>
-        <m:r>
-          <w:rPr>
-            <w:rFonts w:ascii="Cambria Math" w:eastAsia="Courier10 BT" w:hAnsi="Cambria Math"/>
-            <w:color w:val="000000"/>
-          </w:rPr>
-          <m:t>∙</m:t>
-        </m:r>
-        <m:r>
-          <w:rPr>
-            <w:rFonts w:ascii="Cambria Math" w:eastAsia="Courier10 BT" w:hAnsi="Cambria Math"/>
-            <w:color w:val="000000"/>
-          </w:rPr>
-          <m:t xml:space="preserve"> </m:t>
+          <m:t xml:space="preserve">=0.3349∙ </m:t>
         </m:r>
         <m:sSub>
           <m:sSubPr>
@@ -5001,35 +4698,7 @@
             <w:rFonts w:ascii="Cambria Math" w:eastAsia="Courier10 BT" w:hAnsi="Cambria Math"/>
             <w:color w:val="000000"/>
           </w:rPr>
-          <m:t>+</m:t>
-        </m:r>
-        <m:r>
-          <w:rPr>
-            <w:rFonts w:ascii="Cambria Math" w:eastAsia="Courier10 BT" w:hAnsi="Cambria Math"/>
-            <w:color w:val="000000"/>
-          </w:rPr>
-          <m:t>0.</m:t>
-        </m:r>
-        <m:r>
-          <w:rPr>
-            <w:rFonts w:ascii="Cambria Math" w:eastAsia="Courier10 BT" w:hAnsi="Cambria Math"/>
-            <w:color w:val="000000"/>
-          </w:rPr>
-          <m:t>0414</m:t>
-        </m:r>
-        <m:r>
-          <w:rPr>
-            <w:rFonts w:ascii="Cambria Math" w:eastAsia="Courier10 BT" w:hAnsi="Cambria Math"/>
-            <w:color w:val="000000"/>
-          </w:rPr>
-          <m:t>∙</m:t>
-        </m:r>
-        <m:r>
-          <w:rPr>
-            <w:rFonts w:ascii="Cambria Math" w:eastAsia="Courier10 BT" w:hAnsi="Cambria Math"/>
-            <w:color w:val="000000"/>
-          </w:rPr>
-          <m:t xml:space="preserve"> </m:t>
+          <m:t xml:space="preserve">+0.0414∙ </m:t>
         </m:r>
         <m:sSub>
           <m:sSubPr>
@@ -5150,6 +4819,7 @@
       <w:r>
         <w:rPr>
           <w:rFonts w:eastAsia="Courier10 BT"/>
+          <w:noProof/>
           <w:color w:val="000000"/>
           <w:sz w:val="28"/>
           <w:szCs w:val="28"/>
@@ -5268,35 +4938,7 @@
             <w:rFonts w:ascii="Cambria Math" w:eastAsia="Courier10 BT" w:hAnsi="Cambria Math"/>
             <w:color w:val="000000"/>
           </w:rPr>
-          <m:t>=0</m:t>
-        </m:r>
-        <m:r>
-          <w:rPr>
-            <w:rFonts w:ascii="Cambria Math" w:eastAsia="Courier10 BT" w:hAnsi="Cambria Math"/>
-            <w:color w:val="000000"/>
-          </w:rPr>
-          <m:t>.</m:t>
-        </m:r>
-        <m:r>
-          <w:rPr>
-            <w:rFonts w:ascii="Cambria Math" w:eastAsia="Courier10 BT" w:hAnsi="Cambria Math"/>
-            <w:color w:val="000000"/>
-          </w:rPr>
-          <m:t>3349</m:t>
-        </m:r>
-        <m:r>
-          <w:rPr>
-            <w:rFonts w:ascii="Cambria Math" w:eastAsia="Courier10 BT" w:hAnsi="Cambria Math"/>
-            <w:color w:val="000000"/>
-          </w:rPr>
-          <m:t>∙</m:t>
-        </m:r>
-        <m:r>
-          <w:rPr>
-            <w:rFonts w:ascii="Cambria Math" w:eastAsia="Courier10 BT" w:hAnsi="Cambria Math"/>
-            <w:color w:val="000000"/>
-          </w:rPr>
-          <m:t xml:space="preserve"> </m:t>
+          <m:t xml:space="preserve">=0.3349∙ </m:t>
         </m:r>
         <m:sSub>
           <m:sSubPr>
@@ -5352,28 +4994,7 @@
             <w:rFonts w:ascii="Cambria Math" w:eastAsia="Courier10 BT" w:hAnsi="Cambria Math"/>
             <w:color w:val="000000"/>
           </w:rPr>
-          <m:t>+</m:t>
-        </m:r>
-        <m:r>
-          <w:rPr>
-            <w:rFonts w:ascii="Cambria Math" w:eastAsia="Courier10 BT" w:hAnsi="Cambria Math"/>
-            <w:color w:val="000000"/>
-          </w:rPr>
-          <m:t>0.0414</m:t>
-        </m:r>
-        <m:r>
-          <w:rPr>
-            <w:rFonts w:ascii="Cambria Math" w:eastAsia="Courier10 BT" w:hAnsi="Cambria Math"/>
-            <w:color w:val="000000"/>
-          </w:rPr>
-          <m:t>∙</m:t>
-        </m:r>
-        <m:r>
-          <w:rPr>
-            <w:rFonts w:ascii="Cambria Math" w:eastAsia="Courier10 BT" w:hAnsi="Cambria Math"/>
-            <w:color w:val="000000"/>
-          </w:rPr>
-          <m:t xml:space="preserve"> </m:t>
+          <m:t xml:space="preserve">+0.0414∙ </m:t>
         </m:r>
         <m:sSub>
           <m:sSubPr>
@@ -5429,21 +5050,7 @@
             <w:rFonts w:ascii="Cambria Math" w:eastAsia="Courier10 BT" w:hAnsi="Cambria Math"/>
             <w:color w:val="000000"/>
           </w:rPr>
-          <m:t>-0.0210</m:t>
-        </m:r>
-        <m:r>
-          <w:rPr>
-            <w:rFonts w:ascii="Cambria Math" w:eastAsia="Courier10 BT" w:hAnsi="Cambria Math"/>
-            <w:color w:val="000000"/>
-          </w:rPr>
-          <m:t>∙</m:t>
-        </m:r>
-        <m:r>
-          <w:rPr>
-            <w:rFonts w:ascii="Cambria Math" w:eastAsia="Courier10 BT" w:hAnsi="Cambria Math"/>
-            <w:color w:val="000000"/>
-          </w:rPr>
-          <m:t xml:space="preserve"> </m:t>
+          <m:t xml:space="preserve">-0.0210∙ </m:t>
         </m:r>
         <m:sSub>
           <m:sSubPr>
@@ -5608,6 +5215,33 @@
       </w:pPr>
       <w:r>
         <w:t>Dokładność aproksymacji znacząco zależy od stopnia wielomianu. Wysoki stopień pozwala na dokładniejsze odwzorowanie funkcji, ale zwiększa również złożoność obliczeniową.</w:t>
+      </w:r>
+    </w:p>
+    <w:p>
+      <w:pPr>
+        <w:pStyle w:val="ListParagraph"/>
+        <w:numPr>
+          <w:ilvl w:val="0"/>
+          <w:numId w:val="2"/>
+        </w:numPr>
+      </w:pPr>
+      <w:r>
+        <w:t>Na wynik aproksymacji może również wpłynąć rozmiar przedziału,</w:t>
+      </w:r>
+      <w:r>
+        <w:t xml:space="preserve"> </w:t>
+      </w:r>
+      <w:r>
+        <w:t>d</w:t>
+      </w:r>
+      <w:r>
+        <w:t xml:space="preserve">latego przy </w:t>
+      </w:r>
+      <w:r>
+        <w:t xml:space="preserve">jego </w:t>
+      </w:r>
+      <w:r>
+        <w:t>doborze, warto wziąć pod uwagę charakterystykę funkcji</w:t>
       </w:r>
     </w:p>
     <w:sectPr>
@@ -6576,6 +6210,7 @@
   <w:style w:type="character" w:default="1" w:styleId="DefaultParagraphFont">
     <w:name w:val="Default Paragraph Font"/>
     <w:uiPriority w:val="1"/>
+    <w:semiHidden/>
     <w:unhideWhenUsed/>
   </w:style>
   <w:style w:type="table" w:default="1" w:styleId="TableNormal">

</xml_diff>